<commit_message>
update tyr except else finally doc
</commit_message>
<xml_diff>
--- a/python_note/20210131_try_except.docx
+++ b/python_note/20210131_try_except.docx
@@ -1,15 +1,17 @@
 
 <file path=word/document.xml><?xml version="1.0" encoding="utf-8"?>
-<w:document xmlns:wpc="http://schemas.microsoft.com/office/word/2010/wordprocessingCanvas" xmlns:cx="http://schemas.microsoft.com/office/drawing/2014/chartex" xmlns:cx1="http://schemas.microsoft.com/office/drawing/2015/9/8/chartex" xmlns:cx2="http://schemas.microsoft.com/office/drawing/2015/10/21/chartex" xmlns:cx3="http://schemas.microsoft.com/office/drawing/2016/5/9/chartex" xmlns:cx4="http://schemas.microsoft.com/office/drawing/2016/5/10/chartex" xmlns:cx5="http://schemas.microsoft.com/office/drawing/2016/5/11/chartex" xmlns:cx6="http://schemas.microsoft.com/office/drawing/2016/5/12/chartex" xmlns:cx7="http://schemas.microsoft.com/office/drawing/2016/5/13/chartex" xmlns:cx8="http://schemas.microsoft.com/office/drawing/2016/5/14/chartex" xmlns:mc="http://schemas.openxmlformats.org/markup-compatibility/2006" xmlns:aink="http://schemas.microsoft.com/office/drawing/2016/ink" xmlns:am3d="http://schemas.microsoft.com/office/drawing/2017/model3d" xmlns:o="urn:schemas-microsoft-com:office:office" xmlns:r="http://schemas.openxmlformats.org/officeDocument/2006/relationships" xmlns:m="http://schemas.openxmlformats.org/officeDocument/2006/math" xmlns:v="urn:schemas-microsoft-com:vml" xmlns:wp14="http://schemas.microsoft.com/office/word/2010/wordprocessingDrawing" xmlns:wp="http://schemas.openxmlformats.org/drawingml/2006/wordprocessingDrawing" xmlns:w10="urn:schemas-microsoft-com:office:word" xmlns:w="http://schemas.openxmlformats.org/wordprocessingml/2006/main" xmlns:w14="http://schemas.microsoft.com/office/word/2010/wordml" xmlns:w15="http://schemas.microsoft.com/office/word/2012/wordml" xmlns:w16cex="http://schemas.microsoft.com/office/word/2018/wordml/cex" xmlns:w16cid="http://schemas.microsoft.com/office/word/2016/wordml/cid" xmlns:w16="http://schemas.microsoft.com/office/word/2018/wordml" xmlns:w16se="http://schemas.microsoft.com/office/word/2015/wordml/symex" xmlns:wpg="http://schemas.microsoft.com/office/word/2010/wordprocessingGroup" xmlns:wpi="http://schemas.microsoft.com/office/word/2010/wordprocessingInk" xmlns:wne="http://schemas.microsoft.com/office/word/2006/wordml" xmlns:wps="http://schemas.microsoft.com/office/word/2010/wordprocessingShape" mc:Ignorable="w14 w15 w16se w16cid w16 w16cex wp14">
+<w:document xmlns:wpc="http://schemas.microsoft.com/office/word/2010/wordprocessingCanvas" xmlns:cx="http://schemas.microsoft.com/office/drawing/2014/chartex" xmlns:cx1="http://schemas.microsoft.com/office/drawing/2015/9/8/chartex" xmlns:cx2="http://schemas.microsoft.com/office/drawing/2015/10/21/chartex" xmlns:cx3="http://schemas.microsoft.com/office/drawing/2016/5/9/chartex" xmlns:cx4="http://schemas.microsoft.com/office/drawing/2016/5/10/chartex" xmlns:cx5="http://schemas.microsoft.com/office/drawing/2016/5/11/chartex" xmlns:cx6="http://schemas.microsoft.com/office/drawing/2016/5/12/chartex" xmlns:cx7="http://schemas.microsoft.com/office/drawing/2016/5/13/chartex" xmlns:cx8="http://schemas.microsoft.com/office/drawing/2016/5/14/chartex" xmlns:mc="http://schemas.openxmlformats.org/markup-compatibility/2006" xmlns:aink="http://schemas.microsoft.com/office/drawing/2016/ink" xmlns:am3d="http://schemas.microsoft.com/office/drawing/2017/model3d" xmlns:o="urn:schemas-microsoft-com:office:office" xmlns:oel="http://schemas.microsoft.com/office/2019/extlst" xmlns:r="http://schemas.openxmlformats.org/officeDocument/2006/relationships" xmlns:m="http://schemas.openxmlformats.org/officeDocument/2006/math" xmlns:v="urn:schemas-microsoft-com:vml" xmlns:wp14="http://schemas.microsoft.com/office/word/2010/wordprocessingDrawing" xmlns:wp="http://schemas.openxmlformats.org/drawingml/2006/wordprocessingDrawing" xmlns:w10="urn:schemas-microsoft-com:office:word" xmlns:w="http://schemas.openxmlformats.org/wordprocessingml/2006/main" xmlns:w14="http://schemas.microsoft.com/office/word/2010/wordml" xmlns:w15="http://schemas.microsoft.com/office/word/2012/wordml" xmlns:w16cex="http://schemas.microsoft.com/office/word/2018/wordml/cex" xmlns:w16cid="http://schemas.microsoft.com/office/word/2016/wordml/cid" xmlns:w16="http://schemas.microsoft.com/office/word/2018/wordml" xmlns:w16sdtdh="http://schemas.microsoft.com/office/word/2020/wordml/sdtdatahash" xmlns:w16se="http://schemas.microsoft.com/office/word/2015/wordml/symex" xmlns:wpg="http://schemas.microsoft.com/office/word/2010/wordprocessingGroup" xmlns:wpi="http://schemas.microsoft.com/office/word/2010/wordprocessingInk" xmlns:wne="http://schemas.microsoft.com/office/word/2006/wordml" xmlns:wps="http://schemas.microsoft.com/office/word/2010/wordprocessingShape" mc:Ignorable="w14 w15 w16se w16cid w16 w16cex w16sdtdh wp14">
   <w:body>
     <w:p>
       <w:pPr>
         <w:jc w:val="center"/>
         <w:rPr>
+          <w:rFonts w:hint="eastAsia"/>
           <w:b/>
           <w:bCs/>
           <w:sz w:val="28"/>
           <w:szCs w:val="28"/>
+          <w:lang w:eastAsia="zh-TW"/>
         </w:rPr>
       </w:pPr>
       <w:r>
@@ -21,6 +23,27 @@
         </w:rPr>
         <w:t>Try/except</w:t>
       </w:r>
+      <w:r>
+        <w:rPr>
+          <w:rFonts w:hint="eastAsia"/>
+          <w:b/>
+          <w:bCs/>
+          <w:sz w:val="28"/>
+          <w:szCs w:val="28"/>
+          <w:lang w:eastAsia="zh-TW"/>
+        </w:rPr>
+        <w:t>/</w:t>
+      </w:r>
+      <w:r>
+        <w:rPr>
+          <w:b/>
+          <w:bCs/>
+          <w:sz w:val="28"/>
+          <w:szCs w:val="28"/>
+          <w:lang w:eastAsia="zh-TW"/>
+        </w:rPr>
+        <w:t>else/finally</w:t>
+      </w:r>
     </w:p>
     <w:p>
       <w:pPr>
@@ -35,7 +58,7 @@
     </w:p>
     <w:p>
       <w:pPr>
-        <w:pStyle w:val="ListParagraph"/>
+        <w:pStyle w:val="a3"/>
         <w:numPr>
           <w:ilvl w:val="0"/>
           <w:numId w:val="3"/>
@@ -74,7 +97,7 @@
     </w:p>
     <w:tbl>
       <w:tblPr>
-        <w:tblStyle w:val="TableTheme"/>
+        <w:tblStyle w:val="ab"/>
         <w:tblpPr w:leftFromText="180" w:rightFromText="180" w:vertAnchor="text" w:tblpX="-725" w:tblpY="1"/>
         <w:tblW w:w="11041" w:type="dxa"/>
         <w:shd w:val="clear" w:color="auto" w:fill="1F4E79" w:themeFill="accent5" w:themeFillShade="80"/>
@@ -82,14 +105,14 @@
         <w:tblLook w:val="04A0" w:firstRow="1" w:lastRow="0" w:firstColumn="1" w:lastColumn="0" w:noHBand="0" w:noVBand="1"/>
       </w:tblPr>
       <w:tblGrid>
-        <w:gridCol w:w="7645"/>
-        <w:gridCol w:w="450"/>
-        <w:gridCol w:w="2946"/>
+        <w:gridCol w:w="7225"/>
+        <w:gridCol w:w="425"/>
+        <w:gridCol w:w="3391"/>
       </w:tblGrid>
       <w:tr>
         <w:tc>
           <w:tcPr>
-            <w:tcW w:w="7645" w:type="dxa"/>
+            <w:tcW w:w="7225" w:type="dxa"/>
             <w:tcBorders>
               <w:right w:val="single" w:sz="4" w:space="0" w:color="auto"/>
             </w:tcBorders>
@@ -118,7 +141,7 @@
         </w:tc>
         <w:tc>
           <w:tcPr>
-            <w:tcW w:w="450" w:type="dxa"/>
+            <w:tcW w:w="425" w:type="dxa"/>
             <w:tcBorders>
               <w:left w:val="single" w:sz="4" w:space="0" w:color="auto"/>
             </w:tcBorders>
@@ -150,7 +173,7 @@
         </w:tc>
         <w:tc>
           <w:tcPr>
-            <w:tcW w:w="2946" w:type="dxa"/>
+            <w:tcW w:w="3391" w:type="dxa"/>
             <w:tcBorders>
               <w:left w:val="single" w:sz="4" w:space="0" w:color="auto"/>
             </w:tcBorders>
@@ -171,7 +194,7 @@
       <w:tr>
         <w:tc>
           <w:tcPr>
-            <w:tcW w:w="7645" w:type="dxa"/>
+            <w:tcW w:w="7225" w:type="dxa"/>
             <w:tcBorders>
               <w:right w:val="single" w:sz="4" w:space="0" w:color="auto"/>
             </w:tcBorders>
@@ -201,7 +224,7 @@
         </w:tc>
         <w:tc>
           <w:tcPr>
-            <w:tcW w:w="450" w:type="dxa"/>
+            <w:tcW w:w="425" w:type="dxa"/>
             <w:tcBorders>
               <w:left w:val="single" w:sz="4" w:space="0" w:color="auto"/>
             </w:tcBorders>
@@ -234,29 +257,49 @@
         </w:tc>
         <w:tc>
           <w:tcPr>
-            <w:tcW w:w="2946" w:type="dxa"/>
-            <w:tcBorders>
-              <w:left w:val="single" w:sz="4" w:space="0" w:color="auto"/>
-            </w:tcBorders>
-            <w:shd w:val="clear" w:color="auto" w:fill="1F4E79" w:themeFill="accent5" w:themeFillShade="80"/>
-          </w:tcPr>
-          <w:p>
-            <w:pPr>
-              <w:rPr>
-                <w:rFonts w:asciiTheme="majorEastAsia" w:eastAsiaTheme="majorEastAsia" w:hAnsiTheme="majorEastAsia"/>
-                <w:b/>
-                <w:lang w:eastAsia="zh-TW"/>
-              </w:rPr>
-            </w:pPr>
-            <w:r>
-              <w:rPr>
-                <w:rFonts w:asciiTheme="majorEastAsia" w:eastAsiaTheme="majorEastAsia" w:hAnsiTheme="majorEastAsia" w:cs="Times New Roman" w:hint="eastAsia"/>
+            <w:tcW w:w="3391" w:type="dxa"/>
+            <w:tcBorders>
+              <w:left w:val="single" w:sz="4" w:space="0" w:color="auto"/>
+            </w:tcBorders>
+            <w:shd w:val="clear" w:color="auto" w:fill="1F4E79" w:themeFill="accent5" w:themeFillShade="80"/>
+          </w:tcPr>
+          <w:p>
+            <w:pPr>
+              <w:rPr>
+                <w:rFonts w:ascii="Microsoft JhengHei" w:eastAsia="Microsoft JhengHei" w:hAnsi="Microsoft JhengHei" w:hint="eastAsia"/>
+                <w:b/>
+                <w:lang w:eastAsia="zh-TW"/>
+              </w:rPr>
+            </w:pPr>
+            <w:r>
+              <w:rPr>
+                <w:rFonts w:ascii="Microsoft JhengHei" w:eastAsia="Microsoft JhengHei" w:hAnsi="Microsoft JhengHei" w:cs="Times New Roman" w:hint="eastAsia"/>
                 <w:b/>
                 <w:color w:val="FFFFFF"/>
                 <w:szCs w:val="20"/>
                 <w:lang w:eastAsia="zh-TW"/>
               </w:rPr>
               <w:t>一開始就進來</w:t>
+            </w:r>
+            <w:r>
+              <w:rPr>
+                <w:rFonts w:ascii="Microsoft JhengHei" w:eastAsia="Microsoft JhengHei" w:hAnsi="Microsoft JhengHei" w:cs="Times New Roman"/>
+                <w:b/>
+                <w:color w:val="FFFFFF"/>
+                <w:szCs w:val="20"/>
+                <w:lang w:eastAsia="zh-TW"/>
+              </w:rPr>
+              <w:t xml:space="preserve"> -&gt; </w:t>
+            </w:r>
+            <w:r>
+              <w:rPr>
+                <w:rFonts w:ascii="Microsoft JhengHei" w:eastAsia="Microsoft JhengHei" w:hAnsi="Microsoft JhengHei" w:cs="Times New Roman" w:hint="eastAsia"/>
+                <w:b/>
+                <w:color w:val="FFFFFF"/>
+                <w:szCs w:val="20"/>
+                <w:lang w:eastAsia="zh-TW"/>
+              </w:rPr>
+              <w:t>一定進</w:t>
             </w:r>
           </w:p>
         </w:tc>
@@ -264,7 +307,7 @@
       <w:tr>
         <w:tc>
           <w:tcPr>
-            <w:tcW w:w="7645" w:type="dxa"/>
+            <w:tcW w:w="7225" w:type="dxa"/>
             <w:tcBorders>
               <w:right w:val="single" w:sz="4" w:space="0" w:color="auto"/>
             </w:tcBorders>
@@ -285,7 +328,7 @@
         </w:tc>
         <w:tc>
           <w:tcPr>
-            <w:tcW w:w="450" w:type="dxa"/>
+            <w:tcW w:w="425" w:type="dxa"/>
             <w:tcBorders>
               <w:left w:val="single" w:sz="4" w:space="0" w:color="auto"/>
             </w:tcBorders>
@@ -319,7 +362,7 @@
         </w:tc>
         <w:tc>
           <w:tcPr>
-            <w:tcW w:w="2946" w:type="dxa"/>
+            <w:tcW w:w="3391" w:type="dxa"/>
             <w:tcBorders>
               <w:left w:val="single" w:sz="4" w:space="0" w:color="auto"/>
             </w:tcBorders>
@@ -341,7 +384,7 @@
       <w:tr>
         <w:tc>
           <w:tcPr>
-            <w:tcW w:w="7645" w:type="dxa"/>
+            <w:tcW w:w="7225" w:type="dxa"/>
             <w:tcBorders>
               <w:right w:val="single" w:sz="4" w:space="0" w:color="auto"/>
             </w:tcBorders>
@@ -371,7 +414,7 @@
         </w:tc>
         <w:tc>
           <w:tcPr>
-            <w:tcW w:w="450" w:type="dxa"/>
+            <w:tcW w:w="425" w:type="dxa"/>
             <w:tcBorders>
               <w:left w:val="single" w:sz="4" w:space="0" w:color="auto"/>
             </w:tcBorders>
@@ -405,7 +448,7 @@
         </w:tc>
         <w:tc>
           <w:tcPr>
-            <w:tcW w:w="2946" w:type="dxa"/>
+            <w:tcW w:w="3391" w:type="dxa"/>
             <w:tcBorders>
               <w:left w:val="single" w:sz="4" w:space="0" w:color="auto"/>
             </w:tcBorders>
@@ -427,7 +470,7 @@
       <w:tr>
         <w:tc>
           <w:tcPr>
-            <w:tcW w:w="7645" w:type="dxa"/>
+            <w:tcW w:w="7225" w:type="dxa"/>
             <w:tcBorders>
               <w:right w:val="single" w:sz="4" w:space="0" w:color="auto"/>
             </w:tcBorders>
@@ -458,7 +501,7 @@
         </w:tc>
         <w:tc>
           <w:tcPr>
-            <w:tcW w:w="450" w:type="dxa"/>
+            <w:tcW w:w="425" w:type="dxa"/>
             <w:tcBorders>
               <w:left w:val="single" w:sz="4" w:space="0" w:color="auto"/>
             </w:tcBorders>
@@ -492,7 +535,7 @@
         </w:tc>
         <w:tc>
           <w:tcPr>
-            <w:tcW w:w="2946" w:type="dxa"/>
+            <w:tcW w:w="3391" w:type="dxa"/>
             <w:tcBorders>
               <w:left w:val="single" w:sz="4" w:space="0" w:color="auto"/>
             </w:tcBorders>
@@ -517,6 +560,46 @@
                 <w:lang w:eastAsia="zh-TW"/>
               </w:rPr>
               <w:t>有錯誤就進來</w:t>
+            </w:r>
+            <w:r>
+              <w:rPr>
+                <w:rFonts w:ascii="PMingLiU" w:hAnsi="PMingLiU" w:cs="Microsoft JhengHei" w:hint="eastAsia"/>
+                <w:b/>
+                <w:color w:val="FFFFFF"/>
+                <w:szCs w:val="20"/>
+                <w:lang w:eastAsia="zh-TW"/>
+              </w:rPr>
+              <w:t xml:space="preserve"> </w:t>
+            </w:r>
+            <w:r>
+              <w:rPr>
+                <w:rFonts w:ascii="Microsoft JhengHei" w:eastAsia="Microsoft JhengHei" w:hAnsi="Microsoft JhengHei" w:cs="Microsoft JhengHei" w:hint="eastAsia"/>
+                <w:b/>
+                <w:color w:val="FFFFFF"/>
+                <w:szCs w:val="20"/>
+                <w:lang w:eastAsia="zh-TW"/>
+              </w:rPr>
+              <w:t>-</w:t>
+            </w:r>
+            <w:r>
+              <w:rPr>
+                <w:rFonts w:ascii="Microsoft JhengHei" w:eastAsia="Microsoft JhengHei" w:hAnsi="Microsoft JhengHei" w:cs="Microsoft JhengHei"/>
+                <w:b/>
+                <w:color w:val="FFFFFF"/>
+                <w:szCs w:val="20"/>
+                <w:lang w:eastAsia="zh-TW"/>
+              </w:rPr>
+              <w:t xml:space="preserve">&gt; </w:t>
+            </w:r>
+            <w:r>
+              <w:rPr>
+                <w:rFonts w:ascii="Microsoft JhengHei" w:eastAsia="Microsoft JhengHei" w:hAnsi="Microsoft JhengHei" w:cs="Microsoft JhengHei" w:hint="eastAsia"/>
+                <w:b/>
+                <w:color w:val="FFFFFF"/>
+                <w:szCs w:val="20"/>
+                <w:lang w:eastAsia="zh-TW"/>
+              </w:rPr>
+              <w:t>異常進</w:t>
             </w:r>
           </w:p>
         </w:tc>
@@ -524,7 +607,7 @@
       <w:tr>
         <w:tc>
           <w:tcPr>
-            <w:tcW w:w="7645" w:type="dxa"/>
+            <w:tcW w:w="7225" w:type="dxa"/>
             <w:tcBorders>
               <w:right w:val="single" w:sz="4" w:space="0" w:color="auto"/>
             </w:tcBorders>
@@ -545,7 +628,7 @@
         </w:tc>
         <w:tc>
           <w:tcPr>
-            <w:tcW w:w="450" w:type="dxa"/>
+            <w:tcW w:w="425" w:type="dxa"/>
             <w:tcBorders>
               <w:left w:val="single" w:sz="4" w:space="0" w:color="auto"/>
             </w:tcBorders>
@@ -579,7 +662,7 @@
         </w:tc>
         <w:tc>
           <w:tcPr>
-            <w:tcW w:w="2946" w:type="dxa"/>
+            <w:tcW w:w="3391" w:type="dxa"/>
             <w:tcBorders>
               <w:left w:val="single" w:sz="4" w:space="0" w:color="auto"/>
             </w:tcBorders>
@@ -601,7 +684,7 @@
       <w:tr>
         <w:tc>
           <w:tcPr>
-            <w:tcW w:w="7645" w:type="dxa"/>
+            <w:tcW w:w="7225" w:type="dxa"/>
             <w:tcBorders>
               <w:right w:val="single" w:sz="4" w:space="0" w:color="auto"/>
             </w:tcBorders>
@@ -631,7 +714,7 @@
         </w:tc>
         <w:tc>
           <w:tcPr>
-            <w:tcW w:w="450" w:type="dxa"/>
+            <w:tcW w:w="425" w:type="dxa"/>
             <w:tcBorders>
               <w:left w:val="single" w:sz="4" w:space="0" w:color="auto"/>
             </w:tcBorders>
@@ -665,7 +748,7 @@
         </w:tc>
         <w:tc>
           <w:tcPr>
-            <w:tcW w:w="2946" w:type="dxa"/>
+            <w:tcW w:w="3391" w:type="dxa"/>
             <w:tcBorders>
               <w:left w:val="single" w:sz="4" w:space="0" w:color="auto"/>
             </w:tcBorders>
@@ -688,7 +771,7 @@
       <w:tr>
         <w:tc>
           <w:tcPr>
-            <w:tcW w:w="7645" w:type="dxa"/>
+            <w:tcW w:w="7225" w:type="dxa"/>
             <w:tcBorders>
               <w:right w:val="single" w:sz="4" w:space="0" w:color="auto"/>
             </w:tcBorders>
@@ -720,7 +803,7 @@
         </w:tc>
         <w:tc>
           <w:tcPr>
-            <w:tcW w:w="450" w:type="dxa"/>
+            <w:tcW w:w="425" w:type="dxa"/>
             <w:tcBorders>
               <w:left w:val="single" w:sz="4" w:space="0" w:color="auto"/>
             </w:tcBorders>
@@ -754,7 +837,7 @@
         </w:tc>
         <w:tc>
           <w:tcPr>
-            <w:tcW w:w="2946" w:type="dxa"/>
+            <w:tcW w:w="3391" w:type="dxa"/>
             <w:tcBorders>
               <w:left w:val="single" w:sz="4" w:space="0" w:color="auto"/>
             </w:tcBorders>
@@ -779,6 +862,46 @@
                 <w:lang w:eastAsia="zh-TW"/>
               </w:rPr>
               <w:t>沒錯誤才進來</w:t>
+            </w:r>
+            <w:r>
+              <w:rPr>
+                <w:rFonts w:ascii="PMingLiU" w:hAnsi="PMingLiU" w:cs="Microsoft JhengHei" w:hint="eastAsia"/>
+                <w:b/>
+                <w:color w:val="FFFFFF"/>
+                <w:szCs w:val="20"/>
+                <w:lang w:eastAsia="zh-TW"/>
+              </w:rPr>
+              <w:t xml:space="preserve"> </w:t>
+            </w:r>
+            <w:r>
+              <w:rPr>
+                <w:rFonts w:ascii="Microsoft JhengHei" w:eastAsia="Microsoft JhengHei" w:hAnsi="Microsoft JhengHei" w:cs="Microsoft JhengHei" w:hint="eastAsia"/>
+                <w:b/>
+                <w:color w:val="FFFFFF"/>
+                <w:szCs w:val="20"/>
+                <w:lang w:eastAsia="zh-TW"/>
+              </w:rPr>
+              <w:t>-</w:t>
+            </w:r>
+            <w:r>
+              <w:rPr>
+                <w:rFonts w:ascii="Microsoft JhengHei" w:eastAsia="Microsoft JhengHei" w:hAnsi="Microsoft JhengHei" w:cs="Microsoft JhengHei"/>
+                <w:b/>
+                <w:color w:val="FFFFFF"/>
+                <w:szCs w:val="20"/>
+                <w:lang w:eastAsia="zh-TW"/>
+              </w:rPr>
+              <w:t xml:space="preserve">&gt; </w:t>
+            </w:r>
+            <w:r>
+              <w:rPr>
+                <w:rFonts w:ascii="Microsoft JhengHei" w:eastAsia="Microsoft JhengHei" w:hAnsi="Microsoft JhengHei" w:cs="Microsoft JhengHei" w:hint="eastAsia"/>
+                <w:b/>
+                <w:color w:val="FFFFFF"/>
+                <w:szCs w:val="20"/>
+                <w:lang w:eastAsia="zh-TW"/>
+              </w:rPr>
+              <w:t>沒異常進</w:t>
             </w:r>
           </w:p>
         </w:tc>
@@ -786,7 +909,7 @@
       <w:tr>
         <w:tc>
           <w:tcPr>
-            <w:tcW w:w="7645" w:type="dxa"/>
+            <w:tcW w:w="7225" w:type="dxa"/>
             <w:tcBorders>
               <w:right w:val="single" w:sz="4" w:space="0" w:color="auto"/>
             </w:tcBorders>
@@ -805,7 +928,7 @@
         </w:tc>
         <w:tc>
           <w:tcPr>
-            <w:tcW w:w="450" w:type="dxa"/>
+            <w:tcW w:w="425" w:type="dxa"/>
             <w:tcBorders>
               <w:left w:val="single" w:sz="4" w:space="0" w:color="auto"/>
             </w:tcBorders>
@@ -839,7 +962,7 @@
         </w:tc>
         <w:tc>
           <w:tcPr>
-            <w:tcW w:w="2946" w:type="dxa"/>
+            <w:tcW w:w="3391" w:type="dxa"/>
             <w:tcBorders>
               <w:left w:val="single" w:sz="4" w:space="0" w:color="auto"/>
             </w:tcBorders>
@@ -859,7 +982,7 @@
       <w:tr>
         <w:tc>
           <w:tcPr>
-            <w:tcW w:w="7645" w:type="dxa"/>
+            <w:tcW w:w="7225" w:type="dxa"/>
             <w:tcBorders>
               <w:right w:val="single" w:sz="4" w:space="0" w:color="auto"/>
             </w:tcBorders>
@@ -889,7 +1012,7 @@
         </w:tc>
         <w:tc>
           <w:tcPr>
-            <w:tcW w:w="450" w:type="dxa"/>
+            <w:tcW w:w="425" w:type="dxa"/>
             <w:tcBorders>
               <w:left w:val="single" w:sz="4" w:space="0" w:color="auto"/>
             </w:tcBorders>
@@ -923,7 +1046,7 @@
         </w:tc>
         <w:tc>
           <w:tcPr>
-            <w:tcW w:w="2946" w:type="dxa"/>
+            <w:tcW w:w="3391" w:type="dxa"/>
             <w:tcBorders>
               <w:left w:val="single" w:sz="4" w:space="0" w:color="auto"/>
             </w:tcBorders>
@@ -945,7 +1068,7 @@
       <w:tr>
         <w:tc>
           <w:tcPr>
-            <w:tcW w:w="7645" w:type="dxa"/>
+            <w:tcW w:w="7225" w:type="dxa"/>
             <w:tcBorders>
               <w:right w:val="single" w:sz="4" w:space="0" w:color="auto"/>
             </w:tcBorders>
@@ -974,7 +1097,7 @@
         </w:tc>
         <w:tc>
           <w:tcPr>
-            <w:tcW w:w="450" w:type="dxa"/>
+            <w:tcW w:w="425" w:type="dxa"/>
             <w:tcBorders>
               <w:left w:val="single" w:sz="4" w:space="0" w:color="auto"/>
             </w:tcBorders>
@@ -1008,16 +1131,16 @@
         </w:tc>
         <w:tc>
           <w:tcPr>
-            <w:tcW w:w="2946" w:type="dxa"/>
-            <w:tcBorders>
-              <w:left w:val="single" w:sz="4" w:space="0" w:color="auto"/>
-            </w:tcBorders>
-            <w:shd w:val="clear" w:color="auto" w:fill="1F4E79" w:themeFill="accent5" w:themeFillShade="80"/>
-          </w:tcPr>
-          <w:p>
-            <w:pPr>
-              <w:rPr>
-                <w:rFonts w:asciiTheme="majorEastAsia" w:eastAsiaTheme="majorEastAsia" w:hAnsiTheme="majorEastAsia"/>
+            <w:tcW w:w="3391" w:type="dxa"/>
+            <w:tcBorders>
+              <w:left w:val="single" w:sz="4" w:space="0" w:color="auto"/>
+            </w:tcBorders>
+            <w:shd w:val="clear" w:color="auto" w:fill="1F4E79" w:themeFill="accent5" w:themeFillShade="80"/>
+          </w:tcPr>
+          <w:p>
+            <w:pPr>
+              <w:rPr>
+                <w:rFonts w:asciiTheme="majorEastAsia" w:eastAsiaTheme="majorEastAsia" w:hAnsiTheme="majorEastAsia" w:hint="eastAsia"/>
                 <w:b/>
                 <w:lang w:eastAsia="zh-TW"/>
               </w:rPr>
@@ -1031,6 +1154,46 @@
                 <w:lang w:eastAsia="zh-TW"/>
               </w:rPr>
               <w:t>有錯沒錯都進來</w:t>
+            </w:r>
+            <w:r>
+              <w:rPr>
+                <w:rFonts w:ascii="PMingLiU" w:hAnsi="PMingLiU" w:cs="Microsoft JhengHei" w:hint="eastAsia"/>
+                <w:b/>
+                <w:color w:val="FFFFFF"/>
+                <w:szCs w:val="20"/>
+                <w:lang w:eastAsia="zh-TW"/>
+              </w:rPr>
+              <w:t xml:space="preserve"> </w:t>
+            </w:r>
+            <w:r>
+              <w:rPr>
+                <w:rFonts w:ascii="Microsoft JhengHei" w:eastAsia="Microsoft JhengHei" w:hAnsi="Microsoft JhengHei" w:cs="Microsoft JhengHei" w:hint="eastAsia"/>
+                <w:b/>
+                <w:color w:val="FFFFFF"/>
+                <w:szCs w:val="20"/>
+                <w:lang w:eastAsia="zh-TW"/>
+              </w:rPr>
+              <w:t>-</w:t>
+            </w:r>
+            <w:r>
+              <w:rPr>
+                <w:rFonts w:ascii="Microsoft JhengHei" w:eastAsia="Microsoft JhengHei" w:hAnsi="Microsoft JhengHei" w:cs="Microsoft JhengHei"/>
+                <w:b/>
+                <w:color w:val="FFFFFF"/>
+                <w:szCs w:val="20"/>
+                <w:lang w:eastAsia="zh-TW"/>
+              </w:rPr>
+              <w:t>&gt;</w:t>
+            </w:r>
+            <w:r>
+              <w:rPr>
+                <w:rFonts w:ascii="Microsoft JhengHei" w:eastAsia="Microsoft JhengHei" w:hAnsi="Microsoft JhengHei" w:cs="Microsoft JhengHei" w:hint="eastAsia"/>
+                <w:b/>
+                <w:color w:val="FFFFFF"/>
+                <w:szCs w:val="20"/>
+                <w:lang w:eastAsia="zh-TW"/>
+              </w:rPr>
+              <w:t xml:space="preserve"> 一定進</w:t>
             </w:r>
           </w:p>
         </w:tc>
@@ -1038,7 +1201,7 @@
       <w:tr>
         <w:tc>
           <w:tcPr>
-            <w:tcW w:w="7645" w:type="dxa"/>
+            <w:tcW w:w="7225" w:type="dxa"/>
             <w:tcBorders>
               <w:right w:val="single" w:sz="4" w:space="0" w:color="auto"/>
             </w:tcBorders>
@@ -1059,7 +1222,7 @@
         </w:tc>
         <w:tc>
           <w:tcPr>
-            <w:tcW w:w="450" w:type="dxa"/>
+            <w:tcW w:w="425" w:type="dxa"/>
             <w:tcBorders>
               <w:left w:val="single" w:sz="4" w:space="0" w:color="auto"/>
             </w:tcBorders>
@@ -1093,7 +1256,7 @@
         </w:tc>
         <w:tc>
           <w:tcPr>
-            <w:tcW w:w="2946" w:type="dxa"/>
+            <w:tcW w:w="3391" w:type="dxa"/>
             <w:tcBorders>
               <w:left w:val="single" w:sz="4" w:space="0" w:color="auto"/>
             </w:tcBorders>
@@ -1122,7 +1285,7 @@
     </w:p>
     <w:p>
       <w:pPr>
-        <w:pStyle w:val="ListParagraph"/>
+        <w:pStyle w:val="a3"/>
         <w:numPr>
           <w:ilvl w:val="0"/>
           <w:numId w:val="3"/>
@@ -1144,17 +1307,30 @@
         </w:rPr>
         <w:t>ample</w:t>
       </w:r>
-    </w:p>
-    <w:p>
-      <w:pPr>
+      <w:r>
         <w:rPr>
           <w:lang w:eastAsia="zh-TW"/>
         </w:rPr>
+        <w:t xml:space="preserve">: </w:t>
+      </w:r>
+      <w:r>
+        <w:rPr>
+          <w:rFonts w:hint="eastAsia"/>
+          <w:lang w:eastAsia="zh-TW"/>
+        </w:rPr>
+        <w:t>讀檔案的一個範例。</w:t>
+      </w:r>
+    </w:p>
+    <w:p>
+      <w:pPr>
+        <w:rPr>
+          <w:lang w:eastAsia="zh-TW"/>
+        </w:rPr>
       </w:pPr>
     </w:p>
     <w:tbl>
       <w:tblPr>
-        <w:tblStyle w:val="TableTheme"/>
+        <w:tblStyle w:val="ab"/>
         <w:tblpPr w:leftFromText="180" w:rightFromText="180" w:vertAnchor="text" w:tblpX="-725" w:tblpY="1"/>
         <w:tblW w:w="11041" w:type="dxa"/>
         <w:shd w:val="clear" w:color="auto" w:fill="1F4E79" w:themeFill="accent5" w:themeFillShade="80"/>
@@ -1162,14 +1338,14 @@
         <w:tblLook w:val="04A0" w:firstRow="1" w:lastRow="0" w:firstColumn="1" w:lastColumn="0" w:noHBand="0" w:noVBand="1"/>
       </w:tblPr>
       <w:tblGrid>
-        <w:gridCol w:w="7645"/>
-        <w:gridCol w:w="450"/>
-        <w:gridCol w:w="2946"/>
+        <w:gridCol w:w="7225"/>
+        <w:gridCol w:w="425"/>
+        <w:gridCol w:w="3391"/>
       </w:tblGrid>
       <w:tr>
         <w:tc>
           <w:tcPr>
-            <w:tcW w:w="7645" w:type="dxa"/>
+            <w:tcW w:w="7225" w:type="dxa"/>
             <w:tcBorders>
               <w:right w:val="single" w:sz="4" w:space="0" w:color="auto"/>
             </w:tcBorders>
@@ -1199,7 +1375,7 @@
         </w:tc>
         <w:tc>
           <w:tcPr>
-            <w:tcW w:w="450" w:type="dxa"/>
+            <w:tcW w:w="425" w:type="dxa"/>
             <w:tcBorders>
               <w:left w:val="single" w:sz="4" w:space="0" w:color="auto"/>
             </w:tcBorders>
@@ -1230,7 +1406,7 @@
         </w:tc>
         <w:tc>
           <w:tcPr>
-            <w:tcW w:w="2946" w:type="dxa"/>
+            <w:tcW w:w="3391" w:type="dxa"/>
             <w:tcBorders>
               <w:left w:val="single" w:sz="4" w:space="0" w:color="auto"/>
             </w:tcBorders>
@@ -1251,7 +1427,7 @@
       <w:tr>
         <w:tc>
           <w:tcPr>
-            <w:tcW w:w="7645" w:type="dxa"/>
+            <w:tcW w:w="7225" w:type="dxa"/>
             <w:tcBorders>
               <w:right w:val="single" w:sz="4" w:space="0" w:color="auto"/>
             </w:tcBorders>
@@ -1280,7 +1456,7 @@
         </w:tc>
         <w:tc>
           <w:tcPr>
-            <w:tcW w:w="450" w:type="dxa"/>
+            <w:tcW w:w="425" w:type="dxa"/>
             <w:tcBorders>
               <w:left w:val="single" w:sz="4" w:space="0" w:color="auto"/>
             </w:tcBorders>
@@ -1313,7 +1489,7 @@
         </w:tc>
         <w:tc>
           <w:tcPr>
-            <w:tcW w:w="2946" w:type="dxa"/>
+            <w:tcW w:w="3391" w:type="dxa"/>
             <w:tcBorders>
               <w:left w:val="single" w:sz="4" w:space="0" w:color="auto"/>
             </w:tcBorders>
@@ -1334,7 +1510,7 @@
       <w:tr>
         <w:tc>
           <w:tcPr>
-            <w:tcW w:w="7645" w:type="dxa"/>
+            <w:tcW w:w="7225" w:type="dxa"/>
             <w:tcBorders>
               <w:right w:val="single" w:sz="4" w:space="0" w:color="auto"/>
             </w:tcBorders>
@@ -1358,33 +1534,13 @@
                 <w:bCs/>
                 <w:color w:val="FFFFFF" w:themeColor="background1"/>
               </w:rPr>
-              <w:t xml:space="preserve">    with </w:t>
-            </w:r>
-            <w:proofErr w:type="gramStart"/>
-            <w:r>
-              <w:rPr>
-                <w:rFonts w:asciiTheme="majorEastAsia" w:eastAsiaTheme="majorEastAsia" w:hAnsiTheme="majorEastAsia"/>
-                <w:b/>
-                <w:bCs/>
-                <w:color w:val="FFFFFF" w:themeColor="background1"/>
-              </w:rPr>
-              <w:t>open(</w:t>
-            </w:r>
-            <w:proofErr w:type="gramEnd"/>
-            <w:r>
-              <w:rPr>
-                <w:rFonts w:asciiTheme="majorEastAsia" w:eastAsiaTheme="majorEastAsia" w:hAnsiTheme="majorEastAsia"/>
-                <w:b/>
-                <w:bCs/>
-                <w:color w:val="FFFFFF" w:themeColor="background1"/>
-              </w:rPr>
-              <w:t>FILE_NAME, 'r') as f:</w:t>
-            </w:r>
-          </w:p>
-        </w:tc>
-        <w:tc>
-          <w:tcPr>
-            <w:tcW w:w="450" w:type="dxa"/>
+              <w:t xml:space="preserve">    with open(FILE_NAME, 'r') as f:</w:t>
+            </w:r>
+          </w:p>
+        </w:tc>
+        <w:tc>
+          <w:tcPr>
+            <w:tcW w:w="425" w:type="dxa"/>
             <w:tcBorders>
               <w:left w:val="single" w:sz="4" w:space="0" w:color="auto"/>
             </w:tcBorders>
@@ -1417,7 +1573,7 @@
         </w:tc>
         <w:tc>
           <w:tcPr>
-            <w:tcW w:w="2946" w:type="dxa"/>
+            <w:tcW w:w="3391" w:type="dxa"/>
             <w:tcBorders>
               <w:left w:val="single" w:sz="4" w:space="0" w:color="auto"/>
             </w:tcBorders>
@@ -1439,7 +1595,7 @@
       <w:tr>
         <w:tc>
           <w:tcPr>
-            <w:tcW w:w="7645" w:type="dxa"/>
+            <w:tcW w:w="7225" w:type="dxa"/>
             <w:tcBorders>
               <w:right w:val="single" w:sz="4" w:space="0" w:color="auto"/>
             </w:tcBorders>
@@ -1463,35 +1619,13 @@
                 <w:bCs/>
                 <w:color w:val="FFFFFF" w:themeColor="background1"/>
               </w:rPr>
-              <w:t xml:space="preserve">        ACC_HIS = </w:t>
-            </w:r>
-            <w:proofErr w:type="spellStart"/>
-            <w:proofErr w:type="gramStart"/>
-            <w:r>
-              <w:rPr>
-                <w:rFonts w:asciiTheme="majorEastAsia" w:eastAsiaTheme="majorEastAsia" w:hAnsiTheme="majorEastAsia"/>
-                <w:b/>
-                <w:bCs/>
-                <w:color w:val="FFFFFF" w:themeColor="background1"/>
-              </w:rPr>
-              <w:t>f.readlines</w:t>
-            </w:r>
-            <w:proofErr w:type="spellEnd"/>
-            <w:proofErr w:type="gramEnd"/>
-            <w:r>
-              <w:rPr>
-                <w:rFonts w:asciiTheme="majorEastAsia" w:eastAsiaTheme="majorEastAsia" w:hAnsiTheme="majorEastAsia"/>
-                <w:b/>
-                <w:bCs/>
-                <w:color w:val="FFFFFF" w:themeColor="background1"/>
-              </w:rPr>
-              <w:t>()</w:t>
-            </w:r>
-          </w:p>
-        </w:tc>
-        <w:tc>
-          <w:tcPr>
-            <w:tcW w:w="450" w:type="dxa"/>
+              <w:t xml:space="preserve">        ACC_HIS = f.readlines()</w:t>
+            </w:r>
+          </w:p>
+        </w:tc>
+        <w:tc>
+          <w:tcPr>
+            <w:tcW w:w="425" w:type="dxa"/>
             <w:tcBorders>
               <w:left w:val="single" w:sz="4" w:space="0" w:color="auto"/>
             </w:tcBorders>
@@ -1524,7 +1658,7 @@
         </w:tc>
         <w:tc>
           <w:tcPr>
-            <w:tcW w:w="2946" w:type="dxa"/>
+            <w:tcW w:w="3391" w:type="dxa"/>
             <w:tcBorders>
               <w:left w:val="single" w:sz="4" w:space="0" w:color="auto"/>
             </w:tcBorders>
@@ -1546,7 +1680,7 @@
       <w:tr>
         <w:tc>
           <w:tcPr>
-            <w:tcW w:w="7645" w:type="dxa"/>
+            <w:tcW w:w="7225" w:type="dxa"/>
             <w:tcBorders>
               <w:right w:val="single" w:sz="4" w:space="0" w:color="auto"/>
             </w:tcBorders>
@@ -1567,7 +1701,7 @@
         </w:tc>
         <w:tc>
           <w:tcPr>
-            <w:tcW w:w="450" w:type="dxa"/>
+            <w:tcW w:w="425" w:type="dxa"/>
             <w:tcBorders>
               <w:left w:val="single" w:sz="4" w:space="0" w:color="auto"/>
             </w:tcBorders>
@@ -1600,7 +1734,7 @@
         </w:tc>
         <w:tc>
           <w:tcPr>
-            <w:tcW w:w="2946" w:type="dxa"/>
+            <w:tcW w:w="3391" w:type="dxa"/>
             <w:tcBorders>
               <w:left w:val="single" w:sz="4" w:space="0" w:color="auto"/>
             </w:tcBorders>
@@ -1622,7 +1756,7 @@
       <w:tr>
         <w:tc>
           <w:tcPr>
-            <w:tcW w:w="7645" w:type="dxa"/>
+            <w:tcW w:w="7225" w:type="dxa"/>
             <w:tcBorders>
               <w:right w:val="single" w:sz="4" w:space="0" w:color="auto"/>
             </w:tcBorders>
@@ -1646,33 +1780,13 @@
                 <w:bCs/>
                 <w:color w:val="FFFFFF" w:themeColor="background1"/>
               </w:rPr>
-              <w:t xml:space="preserve">except </w:t>
-            </w:r>
-            <w:proofErr w:type="spellStart"/>
-            <w:r>
-              <w:rPr>
-                <w:rFonts w:asciiTheme="majorEastAsia" w:eastAsiaTheme="majorEastAsia" w:hAnsiTheme="majorEastAsia"/>
-                <w:b/>
-                <w:bCs/>
-                <w:color w:val="FFFFFF" w:themeColor="background1"/>
-              </w:rPr>
-              <w:t>FileNotFoundError</w:t>
-            </w:r>
-            <w:proofErr w:type="spellEnd"/>
-            <w:r>
-              <w:rPr>
-                <w:rFonts w:asciiTheme="majorEastAsia" w:eastAsiaTheme="majorEastAsia" w:hAnsiTheme="majorEastAsia"/>
-                <w:b/>
-                <w:bCs/>
-                <w:color w:val="FFFFFF" w:themeColor="background1"/>
-              </w:rPr>
-              <w:t>:</w:t>
-            </w:r>
-          </w:p>
-        </w:tc>
-        <w:tc>
-          <w:tcPr>
-            <w:tcW w:w="450" w:type="dxa"/>
+              <w:t>except FileNotFoundError:</w:t>
+            </w:r>
+          </w:p>
+        </w:tc>
+        <w:tc>
+          <w:tcPr>
+            <w:tcW w:w="425" w:type="dxa"/>
             <w:tcBorders>
               <w:left w:val="single" w:sz="4" w:space="0" w:color="auto"/>
             </w:tcBorders>
@@ -1705,7 +1819,7 @@
         </w:tc>
         <w:tc>
           <w:tcPr>
-            <w:tcW w:w="2946" w:type="dxa"/>
+            <w:tcW w:w="3391" w:type="dxa"/>
             <w:tcBorders>
               <w:left w:val="single" w:sz="4" w:space="0" w:color="auto"/>
             </w:tcBorders>
@@ -1737,7 +1851,7 @@
       <w:tr>
         <w:tc>
           <w:tcPr>
-            <w:tcW w:w="7645" w:type="dxa"/>
+            <w:tcW w:w="7225" w:type="dxa"/>
             <w:tcBorders>
               <w:right w:val="single" w:sz="4" w:space="0" w:color="auto"/>
             </w:tcBorders>
@@ -1761,33 +1875,13 @@
                 <w:bCs/>
                 <w:color w:val="FFFFFF" w:themeColor="background1"/>
               </w:rPr>
-              <w:t xml:space="preserve">    </w:t>
-            </w:r>
-            <w:proofErr w:type="gramStart"/>
-            <w:r>
-              <w:rPr>
-                <w:rFonts w:asciiTheme="majorEastAsia" w:eastAsiaTheme="majorEastAsia" w:hAnsiTheme="majorEastAsia"/>
-                <w:b/>
-                <w:bCs/>
-                <w:color w:val="FFFFFF" w:themeColor="background1"/>
-              </w:rPr>
-              <w:t>print(</w:t>
-            </w:r>
-            <w:proofErr w:type="gramEnd"/>
-            <w:r>
-              <w:rPr>
-                <w:rFonts w:asciiTheme="majorEastAsia" w:eastAsiaTheme="majorEastAsia" w:hAnsiTheme="majorEastAsia"/>
-                <w:b/>
-                <w:bCs/>
-                <w:color w:val="FFFFFF" w:themeColor="background1"/>
-              </w:rPr>
-              <w:t>"&gt;&gt;&gt; couldn't find", FILE_NAME + '.')</w:t>
-            </w:r>
-          </w:p>
-        </w:tc>
-        <w:tc>
-          <w:tcPr>
-            <w:tcW w:w="450" w:type="dxa"/>
+              <w:t xml:space="preserve">    print("&gt;&gt;&gt; couldn't find", FILE_NAME + '.')</w:t>
+            </w:r>
+          </w:p>
+        </w:tc>
+        <w:tc>
+          <w:tcPr>
+            <w:tcW w:w="425" w:type="dxa"/>
             <w:tcBorders>
               <w:left w:val="single" w:sz="4" w:space="0" w:color="auto"/>
             </w:tcBorders>
@@ -1820,7 +1914,7 @@
         </w:tc>
         <w:tc>
           <w:tcPr>
-            <w:tcW w:w="2946" w:type="dxa"/>
+            <w:tcW w:w="3391" w:type="dxa"/>
             <w:tcBorders>
               <w:left w:val="single" w:sz="4" w:space="0" w:color="auto"/>
             </w:tcBorders>
@@ -1852,7 +1946,7 @@
       <w:tr>
         <w:tc>
           <w:tcPr>
-            <w:tcW w:w="7645" w:type="dxa"/>
+            <w:tcW w:w="7225" w:type="dxa"/>
             <w:tcBorders>
               <w:right w:val="single" w:sz="4" w:space="0" w:color="auto"/>
             </w:tcBorders>
@@ -1874,7 +1968,7 @@
         </w:tc>
         <w:tc>
           <w:tcPr>
-            <w:tcW w:w="450" w:type="dxa"/>
+            <w:tcW w:w="425" w:type="dxa"/>
             <w:tcBorders>
               <w:left w:val="single" w:sz="4" w:space="0" w:color="auto"/>
             </w:tcBorders>
@@ -1907,7 +2001,7 @@
         </w:tc>
         <w:tc>
           <w:tcPr>
-            <w:tcW w:w="2946" w:type="dxa"/>
+            <w:tcW w:w="3391" w:type="dxa"/>
             <w:tcBorders>
               <w:left w:val="single" w:sz="4" w:space="0" w:color="auto"/>
             </w:tcBorders>
@@ -1929,7 +2023,7 @@
       <w:tr>
         <w:tc>
           <w:tcPr>
-            <w:tcW w:w="7645" w:type="dxa"/>
+            <w:tcW w:w="7225" w:type="dxa"/>
             <w:tcBorders>
               <w:right w:val="single" w:sz="4" w:space="0" w:color="auto"/>
             </w:tcBorders>
@@ -1951,54 +2045,34 @@
                 <w:bCs/>
                 <w:color w:val="FFFFFF" w:themeColor="background1"/>
               </w:rPr>
-              <w:t xml:space="preserve">except </w:t>
-            </w:r>
-            <w:proofErr w:type="spellStart"/>
-            <w:r>
+              <w:t>except IsADirectoryError:</w:t>
+            </w:r>
+          </w:p>
+        </w:tc>
+        <w:tc>
+          <w:tcPr>
+            <w:tcW w:w="425" w:type="dxa"/>
+            <w:tcBorders>
+              <w:left w:val="single" w:sz="4" w:space="0" w:color="auto"/>
+            </w:tcBorders>
+            <w:shd w:val="clear" w:color="auto" w:fill="FFFFFF" w:themeFill="background1"/>
+          </w:tcPr>
+          <w:p>
+            <w:pPr>
+              <w:jc w:val="center"/>
               <w:rPr>
                 <w:rFonts w:asciiTheme="majorEastAsia" w:eastAsiaTheme="majorEastAsia" w:hAnsiTheme="majorEastAsia"/>
                 <w:b/>
-                <w:bCs/>
-                <w:color w:val="FFFFFF" w:themeColor="background1"/>
-              </w:rPr>
-              <w:t>IsADirectoryError</w:t>
-            </w:r>
-            <w:proofErr w:type="spellEnd"/>
+                <w:color w:val="0070C0"/>
+                <w:sz w:val="18"/>
+                <w:szCs w:val="18"/>
+                <w:lang w:eastAsia="zh-TW"/>
+              </w:rPr>
+            </w:pPr>
             <w:r>
               <w:rPr>
                 <w:rFonts w:asciiTheme="majorEastAsia" w:eastAsiaTheme="majorEastAsia" w:hAnsiTheme="majorEastAsia"/>
                 <w:b/>
-                <w:bCs/>
-                <w:color w:val="FFFFFF" w:themeColor="background1"/>
-              </w:rPr>
-              <w:t>:</w:t>
-            </w:r>
-          </w:p>
-        </w:tc>
-        <w:tc>
-          <w:tcPr>
-            <w:tcW w:w="450" w:type="dxa"/>
-            <w:tcBorders>
-              <w:left w:val="single" w:sz="4" w:space="0" w:color="auto"/>
-            </w:tcBorders>
-            <w:shd w:val="clear" w:color="auto" w:fill="FFFFFF" w:themeFill="background1"/>
-          </w:tcPr>
-          <w:p>
-            <w:pPr>
-              <w:jc w:val="center"/>
-              <w:rPr>
-                <w:rFonts w:asciiTheme="majorEastAsia" w:eastAsiaTheme="majorEastAsia" w:hAnsiTheme="majorEastAsia"/>
-                <w:b/>
-                <w:color w:val="0070C0"/>
-                <w:sz w:val="18"/>
-                <w:szCs w:val="18"/>
-                <w:lang w:eastAsia="zh-TW"/>
-              </w:rPr>
-            </w:pPr>
-            <w:r>
-              <w:rPr>
-                <w:rFonts w:asciiTheme="majorEastAsia" w:eastAsiaTheme="majorEastAsia" w:hAnsiTheme="majorEastAsia"/>
-                <w:b/>
                 <w:color w:val="0070C0"/>
                 <w:sz w:val="18"/>
                 <w:szCs w:val="18"/>
@@ -2010,7 +2084,7 @@
         </w:tc>
         <w:tc>
           <w:tcPr>
-            <w:tcW w:w="2946" w:type="dxa"/>
+            <w:tcW w:w="3391" w:type="dxa"/>
             <w:tcBorders>
               <w:left w:val="single" w:sz="4" w:space="0" w:color="auto"/>
             </w:tcBorders>
@@ -2040,7 +2114,7 @@
       <w:tr>
         <w:tc>
           <w:tcPr>
-            <w:tcW w:w="7645" w:type="dxa"/>
+            <w:tcW w:w="7225" w:type="dxa"/>
             <w:tcBorders>
               <w:right w:val="single" w:sz="4" w:space="0" w:color="auto"/>
             </w:tcBorders>
@@ -2064,33 +2138,13 @@
                 <w:bCs/>
                 <w:color w:val="FFFFFF" w:themeColor="background1"/>
               </w:rPr>
-              <w:t xml:space="preserve">    </w:t>
-            </w:r>
-            <w:proofErr w:type="gramStart"/>
-            <w:r>
-              <w:rPr>
-                <w:rFonts w:asciiTheme="majorEastAsia" w:eastAsiaTheme="majorEastAsia" w:hAnsiTheme="majorEastAsia"/>
-                <w:b/>
-                <w:bCs/>
-                <w:color w:val="FFFFFF" w:themeColor="background1"/>
-              </w:rPr>
-              <w:t>print(</w:t>
-            </w:r>
-            <w:proofErr w:type="gramEnd"/>
-            <w:r>
-              <w:rPr>
-                <w:rFonts w:asciiTheme="majorEastAsia" w:eastAsiaTheme="majorEastAsia" w:hAnsiTheme="majorEastAsia"/>
-                <w:b/>
-                <w:bCs/>
-                <w:color w:val="FFFFFF" w:themeColor="background1"/>
-              </w:rPr>
-              <w:t>"&gt;&gt;&gt; ", FILE_NAME, "is a directory")</w:t>
-            </w:r>
-          </w:p>
-        </w:tc>
-        <w:tc>
-          <w:tcPr>
-            <w:tcW w:w="450" w:type="dxa"/>
+              <w:t xml:space="preserve">    print("&gt;&gt;&gt; ", FILE_NAME, "is a directory")</w:t>
+            </w:r>
+          </w:p>
+        </w:tc>
+        <w:tc>
+          <w:tcPr>
+            <w:tcW w:w="425" w:type="dxa"/>
             <w:tcBorders>
               <w:left w:val="single" w:sz="4" w:space="0" w:color="auto"/>
             </w:tcBorders>
@@ -2123,7 +2177,7 @@
         </w:tc>
         <w:tc>
           <w:tcPr>
-            <w:tcW w:w="2946" w:type="dxa"/>
+            <w:tcW w:w="3391" w:type="dxa"/>
             <w:tcBorders>
               <w:left w:val="single" w:sz="4" w:space="0" w:color="auto"/>
             </w:tcBorders>
@@ -2155,7 +2209,7 @@
       <w:tr>
         <w:tc>
           <w:tcPr>
-            <w:tcW w:w="7645" w:type="dxa"/>
+            <w:tcW w:w="7225" w:type="dxa"/>
             <w:tcBorders>
               <w:right w:val="single" w:sz="4" w:space="0" w:color="auto"/>
             </w:tcBorders>
@@ -2174,7 +2228,7 @@
         </w:tc>
         <w:tc>
           <w:tcPr>
-            <w:tcW w:w="450" w:type="dxa"/>
+            <w:tcW w:w="425" w:type="dxa"/>
             <w:tcBorders>
               <w:left w:val="single" w:sz="4" w:space="0" w:color="auto"/>
             </w:tcBorders>
@@ -2207,7 +2261,7 @@
         </w:tc>
         <w:tc>
           <w:tcPr>
-            <w:tcW w:w="2946" w:type="dxa"/>
+            <w:tcW w:w="3391" w:type="dxa"/>
             <w:tcBorders>
               <w:left w:val="single" w:sz="4" w:space="0" w:color="auto"/>
             </w:tcBorders>
@@ -2228,7 +2282,7 @@
       <w:tr>
         <w:tc>
           <w:tcPr>
-            <w:tcW w:w="7645" w:type="dxa"/>
+            <w:tcW w:w="7225" w:type="dxa"/>
             <w:tcBorders>
               <w:right w:val="single" w:sz="4" w:space="0" w:color="auto"/>
             </w:tcBorders>
@@ -2258,7 +2312,7 @@
         </w:tc>
         <w:tc>
           <w:tcPr>
-            <w:tcW w:w="450" w:type="dxa"/>
+            <w:tcW w:w="425" w:type="dxa"/>
             <w:tcBorders>
               <w:left w:val="single" w:sz="4" w:space="0" w:color="auto"/>
             </w:tcBorders>
@@ -2302,7 +2356,7 @@
         </w:tc>
         <w:tc>
           <w:tcPr>
-            <w:tcW w:w="2946" w:type="dxa"/>
+            <w:tcW w:w="3391" w:type="dxa"/>
             <w:tcBorders>
               <w:left w:val="single" w:sz="4" w:space="0" w:color="auto"/>
             </w:tcBorders>
@@ -2324,7 +2378,7 @@
       <w:tr>
         <w:tc>
           <w:tcPr>
-            <w:tcW w:w="7645" w:type="dxa"/>
+            <w:tcW w:w="7225" w:type="dxa"/>
             <w:tcBorders>
               <w:right w:val="single" w:sz="4" w:space="0" w:color="auto"/>
             </w:tcBorders>
@@ -2348,33 +2402,13 @@
                 <w:bCs/>
                 <w:color w:val="FFFFFF" w:themeColor="background1"/>
               </w:rPr>
-              <w:t xml:space="preserve">    </w:t>
-            </w:r>
-            <w:proofErr w:type="gramStart"/>
-            <w:r>
-              <w:rPr>
-                <w:rFonts w:asciiTheme="majorEastAsia" w:eastAsiaTheme="majorEastAsia" w:hAnsiTheme="majorEastAsia"/>
-                <w:b/>
-                <w:bCs/>
-                <w:color w:val="FFFFFF" w:themeColor="background1"/>
-              </w:rPr>
-              <w:t>print(</w:t>
-            </w:r>
-            <w:proofErr w:type="gramEnd"/>
-            <w:r>
-              <w:rPr>
-                <w:rFonts w:asciiTheme="majorEastAsia" w:eastAsiaTheme="majorEastAsia" w:hAnsiTheme="majorEastAsia"/>
-                <w:b/>
-                <w:bCs/>
-                <w:color w:val="FFFFFF" w:themeColor="background1"/>
-              </w:rPr>
-              <w:t>"&gt;&gt;&gt; error !!, couldn't read", FILE_NAME + '.')</w:t>
-            </w:r>
-          </w:p>
-        </w:tc>
-        <w:tc>
-          <w:tcPr>
-            <w:tcW w:w="450" w:type="dxa"/>
+              <w:t xml:space="preserve">    print("&gt;&gt;&gt; error !!, couldn't read", FILE_NAME + '.')</w:t>
+            </w:r>
+          </w:p>
+        </w:tc>
+        <w:tc>
+          <w:tcPr>
+            <w:tcW w:w="425" w:type="dxa"/>
             <w:tcBorders>
               <w:left w:val="single" w:sz="4" w:space="0" w:color="auto"/>
             </w:tcBorders>
@@ -2407,7 +2441,7 @@
         </w:tc>
         <w:tc>
           <w:tcPr>
-            <w:tcW w:w="2946" w:type="dxa"/>
+            <w:tcW w:w="3391" w:type="dxa"/>
             <w:tcBorders>
               <w:left w:val="single" w:sz="4" w:space="0" w:color="auto"/>
             </w:tcBorders>
@@ -2439,7 +2473,7 @@
       <w:tr>
         <w:tc>
           <w:tcPr>
-            <w:tcW w:w="7645" w:type="dxa"/>
+            <w:tcW w:w="7225" w:type="dxa"/>
             <w:tcBorders>
               <w:right w:val="single" w:sz="4" w:space="0" w:color="auto"/>
             </w:tcBorders>
@@ -2460,7 +2494,7 @@
         </w:tc>
         <w:tc>
           <w:tcPr>
-            <w:tcW w:w="450" w:type="dxa"/>
+            <w:tcW w:w="425" w:type="dxa"/>
             <w:tcBorders>
               <w:left w:val="single" w:sz="4" w:space="0" w:color="auto"/>
             </w:tcBorders>
@@ -2493,7 +2527,7 @@
         </w:tc>
         <w:tc>
           <w:tcPr>
-            <w:tcW w:w="2946" w:type="dxa"/>
+            <w:tcW w:w="3391" w:type="dxa"/>
             <w:tcBorders>
               <w:left w:val="single" w:sz="4" w:space="0" w:color="auto"/>
             </w:tcBorders>
@@ -2515,7 +2549,7 @@
       <w:tr>
         <w:tc>
           <w:tcPr>
-            <w:tcW w:w="7645" w:type="dxa"/>
+            <w:tcW w:w="7225" w:type="dxa"/>
             <w:tcBorders>
               <w:right w:val="single" w:sz="4" w:space="0" w:color="auto"/>
             </w:tcBorders>
@@ -2544,7 +2578,7 @@
         </w:tc>
         <w:tc>
           <w:tcPr>
-            <w:tcW w:w="450" w:type="dxa"/>
+            <w:tcW w:w="425" w:type="dxa"/>
             <w:tcBorders>
               <w:left w:val="single" w:sz="4" w:space="0" w:color="auto"/>
             </w:tcBorders>
@@ -2577,7 +2611,7 @@
         </w:tc>
         <w:tc>
           <w:tcPr>
-            <w:tcW w:w="2946" w:type="dxa"/>
+            <w:tcW w:w="3391" w:type="dxa"/>
             <w:tcBorders>
               <w:left w:val="single" w:sz="4" w:space="0" w:color="auto"/>
             </w:tcBorders>
@@ -2609,7 +2643,7 @@
       <w:tr>
         <w:tc>
           <w:tcPr>
-            <w:tcW w:w="7645" w:type="dxa"/>
+            <w:tcW w:w="7225" w:type="dxa"/>
             <w:tcBorders>
               <w:right w:val="single" w:sz="4" w:space="0" w:color="auto"/>
             </w:tcBorders>
@@ -2632,33 +2666,13 @@
                 <w:bCs/>
                 <w:color w:val="FFFFFF" w:themeColor="background1"/>
               </w:rPr>
-              <w:t xml:space="preserve">    </w:t>
-            </w:r>
-            <w:proofErr w:type="gramStart"/>
-            <w:r>
-              <w:rPr>
-                <w:rFonts w:asciiTheme="majorEastAsia" w:eastAsiaTheme="majorEastAsia" w:hAnsiTheme="majorEastAsia"/>
-                <w:b/>
-                <w:bCs/>
-                <w:color w:val="FFFFFF" w:themeColor="background1"/>
-              </w:rPr>
-              <w:t>print(</w:t>
-            </w:r>
-            <w:proofErr w:type="gramEnd"/>
-            <w:r>
-              <w:rPr>
-                <w:rFonts w:asciiTheme="majorEastAsia" w:eastAsiaTheme="majorEastAsia" w:hAnsiTheme="majorEastAsia"/>
-                <w:b/>
-                <w:bCs/>
-                <w:color w:val="FFFFFF" w:themeColor="background1"/>
-              </w:rPr>
-              <w:t>"&gt;&gt;&gt; find", FILE_NAME + '.')</w:t>
-            </w:r>
-          </w:p>
-        </w:tc>
-        <w:tc>
-          <w:tcPr>
-            <w:tcW w:w="450" w:type="dxa"/>
+              <w:t xml:space="preserve">    print("&gt;&gt;&gt; find", FILE_NAME + '.')</w:t>
+            </w:r>
+          </w:p>
+        </w:tc>
+        <w:tc>
+          <w:tcPr>
+            <w:tcW w:w="425" w:type="dxa"/>
             <w:tcBorders>
               <w:left w:val="single" w:sz="4" w:space="0" w:color="auto"/>
             </w:tcBorders>
@@ -2691,7 +2705,7 @@
         </w:tc>
         <w:tc>
           <w:tcPr>
-            <w:tcW w:w="2946" w:type="dxa"/>
+            <w:tcW w:w="3391" w:type="dxa"/>
             <w:tcBorders>
               <w:left w:val="single" w:sz="4" w:space="0" w:color="auto"/>
             </w:tcBorders>
@@ -2723,7 +2737,7 @@
       <w:tr>
         <w:tc>
           <w:tcPr>
-            <w:tcW w:w="7645" w:type="dxa"/>
+            <w:tcW w:w="7225" w:type="dxa"/>
             <w:tcBorders>
               <w:right w:val="single" w:sz="4" w:space="0" w:color="auto"/>
             </w:tcBorders>
@@ -2743,7 +2757,7 @@
         </w:tc>
         <w:tc>
           <w:tcPr>
-            <w:tcW w:w="450" w:type="dxa"/>
+            <w:tcW w:w="425" w:type="dxa"/>
             <w:tcBorders>
               <w:left w:val="single" w:sz="4" w:space="0" w:color="auto"/>
             </w:tcBorders>
@@ -2776,7 +2790,7 @@
         </w:tc>
         <w:tc>
           <w:tcPr>
-            <w:tcW w:w="2946" w:type="dxa"/>
+            <w:tcW w:w="3391" w:type="dxa"/>
             <w:tcBorders>
               <w:left w:val="single" w:sz="4" w:space="0" w:color="auto"/>
             </w:tcBorders>
@@ -2798,7 +2812,7 @@
       <w:tr>
         <w:tc>
           <w:tcPr>
-            <w:tcW w:w="7645" w:type="dxa"/>
+            <w:tcW w:w="7225" w:type="dxa"/>
             <w:tcBorders>
               <w:right w:val="single" w:sz="4" w:space="0" w:color="auto"/>
             </w:tcBorders>
@@ -2827,7 +2841,7 @@
         </w:tc>
         <w:tc>
           <w:tcPr>
-            <w:tcW w:w="450" w:type="dxa"/>
+            <w:tcW w:w="425" w:type="dxa"/>
             <w:tcBorders>
               <w:left w:val="single" w:sz="4" w:space="0" w:color="auto"/>
             </w:tcBorders>
@@ -2860,7 +2874,7 @@
         </w:tc>
         <w:tc>
           <w:tcPr>
-            <w:tcW w:w="2946" w:type="dxa"/>
+            <w:tcW w:w="3391" w:type="dxa"/>
             <w:tcBorders>
               <w:left w:val="single" w:sz="4" w:space="0" w:color="auto"/>
             </w:tcBorders>
@@ -2892,7 +2906,7 @@
       <w:tr>
         <w:tc>
           <w:tcPr>
-            <w:tcW w:w="7645" w:type="dxa"/>
+            <w:tcW w:w="7225" w:type="dxa"/>
             <w:tcBorders>
               <w:right w:val="single" w:sz="4" w:space="0" w:color="auto"/>
             </w:tcBorders>
@@ -2915,33 +2929,13 @@
                 <w:bCs/>
                 <w:color w:val="FFFFFF" w:themeColor="background1"/>
               </w:rPr>
-              <w:t xml:space="preserve">    </w:t>
-            </w:r>
-            <w:proofErr w:type="gramStart"/>
-            <w:r>
-              <w:rPr>
-                <w:rFonts w:asciiTheme="majorEastAsia" w:eastAsiaTheme="majorEastAsia" w:hAnsiTheme="majorEastAsia"/>
-                <w:b/>
-                <w:bCs/>
-                <w:color w:val="FFFFFF" w:themeColor="background1"/>
-              </w:rPr>
-              <w:t>print(</w:t>
-            </w:r>
-            <w:proofErr w:type="gramEnd"/>
-            <w:r>
-              <w:rPr>
-                <w:rFonts w:asciiTheme="majorEastAsia" w:eastAsiaTheme="majorEastAsia" w:hAnsiTheme="majorEastAsia"/>
-                <w:b/>
-                <w:bCs/>
-                <w:color w:val="FFFFFF" w:themeColor="background1"/>
-              </w:rPr>
-              <w:t>"do no matter what")</w:t>
-            </w:r>
-          </w:p>
-        </w:tc>
-        <w:tc>
-          <w:tcPr>
-            <w:tcW w:w="450" w:type="dxa"/>
+              <w:t xml:space="preserve">    print("do no matter what")</w:t>
+            </w:r>
+          </w:p>
+        </w:tc>
+        <w:tc>
+          <w:tcPr>
+            <w:tcW w:w="425" w:type="dxa"/>
             <w:tcBorders>
               <w:left w:val="single" w:sz="4" w:space="0" w:color="auto"/>
             </w:tcBorders>
@@ -2974,7 +2968,7 @@
         </w:tc>
         <w:tc>
           <w:tcPr>
-            <w:tcW w:w="2946" w:type="dxa"/>
+            <w:tcW w:w="3391" w:type="dxa"/>
             <w:tcBorders>
               <w:left w:val="single" w:sz="4" w:space="0" w:color="auto"/>
             </w:tcBorders>
@@ -3016,7 +3010,7 @@
       <w:tr>
         <w:tc>
           <w:tcPr>
-            <w:tcW w:w="7645" w:type="dxa"/>
+            <w:tcW w:w="7225" w:type="dxa"/>
             <w:tcBorders>
               <w:right w:val="single" w:sz="4" w:space="0" w:color="auto"/>
             </w:tcBorders>
@@ -3036,7 +3030,7 @@
         </w:tc>
         <w:tc>
           <w:tcPr>
-            <w:tcW w:w="450" w:type="dxa"/>
+            <w:tcW w:w="425" w:type="dxa"/>
             <w:tcBorders>
               <w:left w:val="single" w:sz="4" w:space="0" w:color="auto"/>
             </w:tcBorders>
@@ -3069,7 +3063,7 @@
         </w:tc>
         <w:tc>
           <w:tcPr>
-            <w:tcW w:w="2946" w:type="dxa"/>
+            <w:tcW w:w="3391" w:type="dxa"/>
             <w:tcBorders>
               <w:left w:val="single" w:sz="4" w:space="0" w:color="auto"/>
             </w:tcBorders>
@@ -3111,7 +3105,7 @@
 </file>
 
 <file path=word/endnotes.xml><?xml version="1.0" encoding="utf-8"?>
-<w:endnotes xmlns:wpc="http://schemas.microsoft.com/office/word/2010/wordprocessingCanvas" xmlns:cx="http://schemas.microsoft.com/office/drawing/2014/chartex" xmlns:cx1="http://schemas.microsoft.com/office/drawing/2015/9/8/chartex" xmlns:cx2="http://schemas.microsoft.com/office/drawing/2015/10/21/chartex" xmlns:cx3="http://schemas.microsoft.com/office/drawing/2016/5/9/chartex" xmlns:cx4="http://schemas.microsoft.com/office/drawing/2016/5/10/chartex" xmlns:cx5="http://schemas.microsoft.com/office/drawing/2016/5/11/chartex" xmlns:cx6="http://schemas.microsoft.com/office/drawing/2016/5/12/chartex" xmlns:cx7="http://schemas.microsoft.com/office/drawing/2016/5/13/chartex" xmlns:cx8="http://schemas.microsoft.com/office/drawing/2016/5/14/chartex" xmlns:mc="http://schemas.openxmlformats.org/markup-compatibility/2006" xmlns:aink="http://schemas.microsoft.com/office/drawing/2016/ink" xmlns:am3d="http://schemas.microsoft.com/office/drawing/2017/model3d" xmlns:o="urn:schemas-microsoft-com:office:office" xmlns:r="http://schemas.openxmlformats.org/officeDocument/2006/relationships" xmlns:m="http://schemas.openxmlformats.org/officeDocument/2006/math" xmlns:v="urn:schemas-microsoft-com:vml" xmlns:wp14="http://schemas.microsoft.com/office/word/2010/wordprocessingDrawing" xmlns:wp="http://schemas.openxmlformats.org/drawingml/2006/wordprocessingDrawing" xmlns:w10="urn:schemas-microsoft-com:office:word" xmlns:w="http://schemas.openxmlformats.org/wordprocessingml/2006/main" xmlns:w14="http://schemas.microsoft.com/office/word/2010/wordml" xmlns:w15="http://schemas.microsoft.com/office/word/2012/wordml" xmlns:w16cex="http://schemas.microsoft.com/office/word/2018/wordml/cex" xmlns:w16cid="http://schemas.microsoft.com/office/word/2016/wordml/cid" xmlns:w16="http://schemas.microsoft.com/office/word/2018/wordml" xmlns:w16se="http://schemas.microsoft.com/office/word/2015/wordml/symex" xmlns:wpg="http://schemas.microsoft.com/office/word/2010/wordprocessingGroup" xmlns:wpi="http://schemas.microsoft.com/office/word/2010/wordprocessingInk" xmlns:wne="http://schemas.microsoft.com/office/word/2006/wordml" xmlns:wps="http://schemas.microsoft.com/office/word/2010/wordprocessingShape" mc:Ignorable="w14 w15 w16se w16cid w16 w16cex wp14">
+<w:endnotes xmlns:wpc="http://schemas.microsoft.com/office/word/2010/wordprocessingCanvas" xmlns:cx="http://schemas.microsoft.com/office/drawing/2014/chartex" xmlns:cx1="http://schemas.microsoft.com/office/drawing/2015/9/8/chartex" xmlns:cx2="http://schemas.microsoft.com/office/drawing/2015/10/21/chartex" xmlns:cx3="http://schemas.microsoft.com/office/drawing/2016/5/9/chartex" xmlns:cx4="http://schemas.microsoft.com/office/drawing/2016/5/10/chartex" xmlns:cx5="http://schemas.microsoft.com/office/drawing/2016/5/11/chartex" xmlns:cx6="http://schemas.microsoft.com/office/drawing/2016/5/12/chartex" xmlns:cx7="http://schemas.microsoft.com/office/drawing/2016/5/13/chartex" xmlns:cx8="http://schemas.microsoft.com/office/drawing/2016/5/14/chartex" xmlns:mc="http://schemas.openxmlformats.org/markup-compatibility/2006" xmlns:aink="http://schemas.microsoft.com/office/drawing/2016/ink" xmlns:am3d="http://schemas.microsoft.com/office/drawing/2017/model3d" xmlns:o="urn:schemas-microsoft-com:office:office" xmlns:oel="http://schemas.microsoft.com/office/2019/extlst" xmlns:r="http://schemas.openxmlformats.org/officeDocument/2006/relationships" xmlns:m="http://schemas.openxmlformats.org/officeDocument/2006/math" xmlns:v="urn:schemas-microsoft-com:vml" xmlns:wp14="http://schemas.microsoft.com/office/word/2010/wordprocessingDrawing" xmlns:wp="http://schemas.openxmlformats.org/drawingml/2006/wordprocessingDrawing" xmlns:w10="urn:schemas-microsoft-com:office:word" xmlns:w="http://schemas.openxmlformats.org/wordprocessingml/2006/main" xmlns:w14="http://schemas.microsoft.com/office/word/2010/wordml" xmlns:w15="http://schemas.microsoft.com/office/word/2012/wordml" xmlns:w16cex="http://schemas.microsoft.com/office/word/2018/wordml/cex" xmlns:w16cid="http://schemas.microsoft.com/office/word/2016/wordml/cid" xmlns:w16="http://schemas.microsoft.com/office/word/2018/wordml" xmlns:w16sdtdh="http://schemas.microsoft.com/office/word/2020/wordml/sdtdatahash" xmlns:w16se="http://schemas.microsoft.com/office/word/2015/wordml/symex" xmlns:wpg="http://schemas.microsoft.com/office/word/2010/wordprocessingGroup" xmlns:wpi="http://schemas.microsoft.com/office/word/2010/wordprocessingInk" xmlns:wne="http://schemas.microsoft.com/office/word/2006/wordml" xmlns:wps="http://schemas.microsoft.com/office/word/2010/wordprocessingShape" mc:Ignorable="w14 w15 w16se w16cid w16 w16cex w16sdtdh wp14">
   <w:endnote w:type="separator" w:id="-1">
     <w:p>
       <w:r>
@@ -3130,7 +3124,7 @@
 </file>
 
 <file path=word/footnotes.xml><?xml version="1.0" encoding="utf-8"?>
-<w:footnotes xmlns:wpc="http://schemas.microsoft.com/office/word/2010/wordprocessingCanvas" xmlns:cx="http://schemas.microsoft.com/office/drawing/2014/chartex" xmlns:cx1="http://schemas.microsoft.com/office/drawing/2015/9/8/chartex" xmlns:cx2="http://schemas.microsoft.com/office/drawing/2015/10/21/chartex" xmlns:cx3="http://schemas.microsoft.com/office/drawing/2016/5/9/chartex" xmlns:cx4="http://schemas.microsoft.com/office/drawing/2016/5/10/chartex" xmlns:cx5="http://schemas.microsoft.com/office/drawing/2016/5/11/chartex" xmlns:cx6="http://schemas.microsoft.com/office/drawing/2016/5/12/chartex" xmlns:cx7="http://schemas.microsoft.com/office/drawing/2016/5/13/chartex" xmlns:cx8="http://schemas.microsoft.com/office/drawing/2016/5/14/chartex" xmlns:mc="http://schemas.openxmlformats.org/markup-compatibility/2006" xmlns:aink="http://schemas.microsoft.com/office/drawing/2016/ink" xmlns:am3d="http://schemas.microsoft.com/office/drawing/2017/model3d" xmlns:o="urn:schemas-microsoft-com:office:office" xmlns:r="http://schemas.openxmlformats.org/officeDocument/2006/relationships" xmlns:m="http://schemas.openxmlformats.org/officeDocument/2006/math" xmlns:v="urn:schemas-microsoft-com:vml" xmlns:wp14="http://schemas.microsoft.com/office/word/2010/wordprocessingDrawing" xmlns:wp="http://schemas.openxmlformats.org/drawingml/2006/wordprocessingDrawing" xmlns:w10="urn:schemas-microsoft-com:office:word" xmlns:w="http://schemas.openxmlformats.org/wordprocessingml/2006/main" xmlns:w14="http://schemas.microsoft.com/office/word/2010/wordml" xmlns:w15="http://schemas.microsoft.com/office/word/2012/wordml" xmlns:w16cex="http://schemas.microsoft.com/office/word/2018/wordml/cex" xmlns:w16cid="http://schemas.microsoft.com/office/word/2016/wordml/cid" xmlns:w16="http://schemas.microsoft.com/office/word/2018/wordml" xmlns:w16se="http://schemas.microsoft.com/office/word/2015/wordml/symex" xmlns:wpg="http://schemas.microsoft.com/office/word/2010/wordprocessingGroup" xmlns:wpi="http://schemas.microsoft.com/office/word/2010/wordprocessingInk" xmlns:wne="http://schemas.microsoft.com/office/word/2006/wordml" xmlns:wps="http://schemas.microsoft.com/office/word/2010/wordprocessingShape" mc:Ignorable="w14 w15 w16se w16cid w16 w16cex wp14">
+<w:footnotes xmlns:wpc="http://schemas.microsoft.com/office/word/2010/wordprocessingCanvas" xmlns:cx="http://schemas.microsoft.com/office/drawing/2014/chartex" xmlns:cx1="http://schemas.microsoft.com/office/drawing/2015/9/8/chartex" xmlns:cx2="http://schemas.microsoft.com/office/drawing/2015/10/21/chartex" xmlns:cx3="http://schemas.microsoft.com/office/drawing/2016/5/9/chartex" xmlns:cx4="http://schemas.microsoft.com/office/drawing/2016/5/10/chartex" xmlns:cx5="http://schemas.microsoft.com/office/drawing/2016/5/11/chartex" xmlns:cx6="http://schemas.microsoft.com/office/drawing/2016/5/12/chartex" xmlns:cx7="http://schemas.microsoft.com/office/drawing/2016/5/13/chartex" xmlns:cx8="http://schemas.microsoft.com/office/drawing/2016/5/14/chartex" xmlns:mc="http://schemas.openxmlformats.org/markup-compatibility/2006" xmlns:aink="http://schemas.microsoft.com/office/drawing/2016/ink" xmlns:am3d="http://schemas.microsoft.com/office/drawing/2017/model3d" xmlns:o="urn:schemas-microsoft-com:office:office" xmlns:oel="http://schemas.microsoft.com/office/2019/extlst" xmlns:r="http://schemas.openxmlformats.org/officeDocument/2006/relationships" xmlns:m="http://schemas.openxmlformats.org/officeDocument/2006/math" xmlns:v="urn:schemas-microsoft-com:vml" xmlns:wp14="http://schemas.microsoft.com/office/word/2010/wordprocessingDrawing" xmlns:wp="http://schemas.openxmlformats.org/drawingml/2006/wordprocessingDrawing" xmlns:w10="urn:schemas-microsoft-com:office:word" xmlns:w="http://schemas.openxmlformats.org/wordprocessingml/2006/main" xmlns:w14="http://schemas.microsoft.com/office/word/2010/wordml" xmlns:w15="http://schemas.microsoft.com/office/word/2012/wordml" xmlns:w16cex="http://schemas.microsoft.com/office/word/2018/wordml/cex" xmlns:w16cid="http://schemas.microsoft.com/office/word/2016/wordml/cid" xmlns:w16="http://schemas.microsoft.com/office/word/2018/wordml" xmlns:w16sdtdh="http://schemas.microsoft.com/office/word/2020/wordml/sdtdatahash" xmlns:w16se="http://schemas.microsoft.com/office/word/2015/wordml/symex" xmlns:wpg="http://schemas.microsoft.com/office/word/2010/wordprocessingGroup" xmlns:wpi="http://schemas.microsoft.com/office/word/2010/wordprocessingInk" xmlns:wne="http://schemas.microsoft.com/office/word/2006/wordml" xmlns:wps="http://schemas.microsoft.com/office/word/2010/wordprocessingShape" mc:Ignorable="w14 w15 w16se w16cid w16 w16cex w16sdtdh wp14">
   <w:footnote w:type="separator" w:id="-1">
     <w:p>
       <w:r>
@@ -3149,7 +3143,7 @@
 </file>
 
 <file path=word/numbering.xml><?xml version="1.0" encoding="utf-8"?>
-<w:numbering xmlns:wpc="http://schemas.microsoft.com/office/word/2010/wordprocessingCanvas" xmlns:cx="http://schemas.microsoft.com/office/drawing/2014/chartex" xmlns:cx1="http://schemas.microsoft.com/office/drawing/2015/9/8/chartex" xmlns:cx2="http://schemas.microsoft.com/office/drawing/2015/10/21/chartex" xmlns:cx3="http://schemas.microsoft.com/office/drawing/2016/5/9/chartex" xmlns:cx4="http://schemas.microsoft.com/office/drawing/2016/5/10/chartex" xmlns:cx5="http://schemas.microsoft.com/office/drawing/2016/5/11/chartex" xmlns:cx6="http://schemas.microsoft.com/office/drawing/2016/5/12/chartex" xmlns:cx7="http://schemas.microsoft.com/office/drawing/2016/5/13/chartex" xmlns:cx8="http://schemas.microsoft.com/office/drawing/2016/5/14/chartex" xmlns:mc="http://schemas.openxmlformats.org/markup-compatibility/2006" xmlns:aink="http://schemas.microsoft.com/office/drawing/2016/ink" xmlns:am3d="http://schemas.microsoft.com/office/drawing/2017/model3d" xmlns:o="urn:schemas-microsoft-com:office:office" xmlns:r="http://schemas.openxmlformats.org/officeDocument/2006/relationships" xmlns:m="http://schemas.openxmlformats.org/officeDocument/2006/math" xmlns:v="urn:schemas-microsoft-com:vml" xmlns:wp14="http://schemas.microsoft.com/office/word/2010/wordprocessingDrawing" xmlns:wp="http://schemas.openxmlformats.org/drawingml/2006/wordprocessingDrawing" xmlns:w10="urn:schemas-microsoft-com:office:word" xmlns:w="http://schemas.openxmlformats.org/wordprocessingml/2006/main" xmlns:w14="http://schemas.microsoft.com/office/word/2010/wordml" xmlns:w15="http://schemas.microsoft.com/office/word/2012/wordml" xmlns:w16cex="http://schemas.microsoft.com/office/word/2018/wordml/cex" xmlns:w16cid="http://schemas.microsoft.com/office/word/2016/wordml/cid" xmlns:w16="http://schemas.microsoft.com/office/word/2018/wordml" xmlns:w16se="http://schemas.microsoft.com/office/word/2015/wordml/symex" xmlns:wpg="http://schemas.microsoft.com/office/word/2010/wordprocessingGroup" xmlns:wpi="http://schemas.microsoft.com/office/word/2010/wordprocessingInk" xmlns:wne="http://schemas.microsoft.com/office/word/2006/wordml" xmlns:wps="http://schemas.microsoft.com/office/word/2010/wordprocessingShape" mc:Ignorable="w14 w15 w16se w16cid w16 w16cex wp14">
+<w:numbering xmlns:wpc="http://schemas.microsoft.com/office/word/2010/wordprocessingCanvas" xmlns:cx="http://schemas.microsoft.com/office/drawing/2014/chartex" xmlns:cx1="http://schemas.microsoft.com/office/drawing/2015/9/8/chartex" xmlns:cx2="http://schemas.microsoft.com/office/drawing/2015/10/21/chartex" xmlns:cx3="http://schemas.microsoft.com/office/drawing/2016/5/9/chartex" xmlns:cx4="http://schemas.microsoft.com/office/drawing/2016/5/10/chartex" xmlns:cx5="http://schemas.microsoft.com/office/drawing/2016/5/11/chartex" xmlns:cx6="http://schemas.microsoft.com/office/drawing/2016/5/12/chartex" xmlns:cx7="http://schemas.microsoft.com/office/drawing/2016/5/13/chartex" xmlns:cx8="http://schemas.microsoft.com/office/drawing/2016/5/14/chartex" xmlns:mc="http://schemas.openxmlformats.org/markup-compatibility/2006" xmlns:aink="http://schemas.microsoft.com/office/drawing/2016/ink" xmlns:am3d="http://schemas.microsoft.com/office/drawing/2017/model3d" xmlns:o="urn:schemas-microsoft-com:office:office" xmlns:oel="http://schemas.microsoft.com/office/2019/extlst" xmlns:r="http://schemas.openxmlformats.org/officeDocument/2006/relationships" xmlns:m="http://schemas.openxmlformats.org/officeDocument/2006/math" xmlns:v="urn:schemas-microsoft-com:vml" xmlns:wp14="http://schemas.microsoft.com/office/word/2010/wordprocessingDrawing" xmlns:wp="http://schemas.openxmlformats.org/drawingml/2006/wordprocessingDrawing" xmlns:w10="urn:schemas-microsoft-com:office:word" xmlns:w="http://schemas.openxmlformats.org/wordprocessingml/2006/main" xmlns:w14="http://schemas.microsoft.com/office/word/2010/wordml" xmlns:w15="http://schemas.microsoft.com/office/word/2012/wordml" xmlns:w16cex="http://schemas.microsoft.com/office/word/2018/wordml/cex" xmlns:w16cid="http://schemas.microsoft.com/office/word/2016/wordml/cid" xmlns:w16="http://schemas.microsoft.com/office/word/2018/wordml" xmlns:w16sdtdh="http://schemas.microsoft.com/office/word/2020/wordml/sdtdatahash" xmlns:w16se="http://schemas.microsoft.com/office/word/2015/wordml/symex" xmlns:wpg="http://schemas.microsoft.com/office/word/2010/wordprocessingGroup" xmlns:wpi="http://schemas.microsoft.com/office/word/2010/wordprocessingInk" xmlns:wne="http://schemas.microsoft.com/office/word/2006/wordml" xmlns:wps="http://schemas.microsoft.com/office/word/2010/wordprocessingShape" mc:Ignorable="w14 w15 w16se w16cid w16 w16cex w16sdtdh wp14">
   <w:abstractNum w:abstractNumId="0" w15:restartNumberingAfterBreak="0">
     <w:nsid w:val="024551F3"/>
     <w:multiLevelType w:val="hybridMultilevel"/>
@@ -3945,38 +3939,38 @@
       </w:pPr>
     </w:lvl>
   </w:abstractNum>
-  <w:num w:numId="1">
+  <w:num w:numId="1" w16cid:durableId="1625696200">
     <w:abstractNumId w:val="6"/>
   </w:num>
-  <w:num w:numId="2">
+  <w:num w:numId="2" w16cid:durableId="1676955833">
     <w:abstractNumId w:val="1"/>
   </w:num>
-  <w:num w:numId="3">
+  <w:num w:numId="3" w16cid:durableId="1967151063">
     <w:abstractNumId w:val="8"/>
   </w:num>
-  <w:num w:numId="4">
+  <w:num w:numId="4" w16cid:durableId="970406866">
     <w:abstractNumId w:val="5"/>
   </w:num>
-  <w:num w:numId="5">
+  <w:num w:numId="5" w16cid:durableId="1153251573">
     <w:abstractNumId w:val="0"/>
   </w:num>
-  <w:num w:numId="6">
+  <w:num w:numId="6" w16cid:durableId="1564482281">
     <w:abstractNumId w:val="2"/>
   </w:num>
-  <w:num w:numId="7">
+  <w:num w:numId="7" w16cid:durableId="1597786778">
     <w:abstractNumId w:val="7"/>
   </w:num>
-  <w:num w:numId="8">
+  <w:num w:numId="8" w16cid:durableId="56444100">
     <w:abstractNumId w:val="3"/>
   </w:num>
-  <w:num w:numId="9">
+  <w:num w:numId="9" w16cid:durableId="1341933032">
     <w:abstractNumId w:val="4"/>
   </w:num>
 </w:numbering>
 </file>
 
 <file path=word/styles.xml><?xml version="1.0" encoding="utf-8"?>
-<w:styles xmlns:mc="http://schemas.openxmlformats.org/markup-compatibility/2006" xmlns:r="http://schemas.openxmlformats.org/officeDocument/2006/relationships" xmlns:w="http://schemas.openxmlformats.org/wordprocessingml/2006/main" xmlns:w14="http://schemas.microsoft.com/office/word/2010/wordml" xmlns:w15="http://schemas.microsoft.com/office/word/2012/wordml" xmlns:w16cex="http://schemas.microsoft.com/office/word/2018/wordml/cex" xmlns:w16cid="http://schemas.microsoft.com/office/word/2016/wordml/cid" xmlns:w16="http://schemas.microsoft.com/office/word/2018/wordml" xmlns:w16se="http://schemas.microsoft.com/office/word/2015/wordml/symex" mc:Ignorable="w14 w15 w16se w16cid w16 w16cex">
+<w:styles xmlns:mc="http://schemas.openxmlformats.org/markup-compatibility/2006" xmlns:r="http://schemas.openxmlformats.org/officeDocument/2006/relationships" xmlns:w="http://schemas.openxmlformats.org/wordprocessingml/2006/main" xmlns:w14="http://schemas.microsoft.com/office/word/2010/wordml" xmlns:w15="http://schemas.microsoft.com/office/word/2012/wordml" xmlns:w16cex="http://schemas.microsoft.com/office/word/2018/wordml/cex" xmlns:w16cid="http://schemas.microsoft.com/office/word/2016/wordml/cid" xmlns:w16="http://schemas.microsoft.com/office/word/2018/wordml" xmlns:w16sdtdh="http://schemas.microsoft.com/office/word/2020/wordml/sdtdatahash" xmlns:w16se="http://schemas.microsoft.com/office/word/2015/wordml/symex" mc:Ignorable="w14 w15 w16se w16cid w16 w16cex w16sdtdh">
   <w:docDefaults>
     <w:rPrDefault>
       <w:rPr>
@@ -4364,18 +4358,18 @@
     <w:lsdException w:name="Smart Hyperlink" w:semiHidden="1" w:unhideWhenUsed="1"/>
     <w:lsdException w:name="Smart Link" w:semiHidden="1" w:unhideWhenUsed="1"/>
   </w:latentStyles>
-  <w:style w:type="paragraph" w:default="1" w:styleId="Normal">
+  <w:style w:type="paragraph" w:default="1" w:styleId="a">
     <w:name w:val="Normal"/>
     <w:qFormat/>
     <w:rsid w:val="00792912"/>
   </w:style>
-  <w:style w:type="character" w:default="1" w:styleId="DefaultParagraphFont">
+  <w:style w:type="character" w:default="1" w:styleId="a0">
     <w:name w:val="Default Paragraph Font"/>
     <w:uiPriority w:val="1"/>
     <w:semiHidden/>
     <w:unhideWhenUsed/>
   </w:style>
-  <w:style w:type="table" w:default="1" w:styleId="TableNormal">
+  <w:style w:type="table" w:default="1" w:styleId="a1">
     <w:name w:val="Normal Table"/>
     <w:uiPriority w:val="99"/>
     <w:semiHidden/>
@@ -4390,15 +4384,15 @@
       </w:tblCellMar>
     </w:tblPr>
   </w:style>
-  <w:style w:type="numbering" w:default="1" w:styleId="NoList">
+  <w:style w:type="numbering" w:default="1" w:styleId="a2">
     <w:name w:val="No List"/>
     <w:uiPriority w:val="99"/>
     <w:semiHidden/>
     <w:unhideWhenUsed/>
   </w:style>
-  <w:style w:type="paragraph" w:styleId="ListParagraph">
+  <w:style w:type="paragraph" w:styleId="a3">
     <w:name w:val="List Paragraph"/>
-    <w:basedOn w:val="Normal"/>
+    <w:basedOn w:val="a"/>
     <w:uiPriority w:val="34"/>
     <w:qFormat/>
     <w:rsid w:val="005E0214"/>
@@ -4407,9 +4401,9 @@
       <w:contextualSpacing/>
     </w:pPr>
   </w:style>
-  <w:style w:type="character" w:styleId="Strong">
+  <w:style w:type="character" w:styleId="a4">
     <w:name w:val="Strong"/>
-    <w:basedOn w:val="DefaultParagraphFont"/>
+    <w:basedOn w:val="a0"/>
     <w:uiPriority w:val="22"/>
     <w:qFormat/>
     <w:rsid w:val="005E0214"/>
@@ -4420,7 +4414,7 @@
   </w:style>
   <w:style w:type="paragraph" w:customStyle="1" w:styleId="p1">
     <w:name w:val="p1"/>
-    <w:basedOn w:val="Normal"/>
+    <w:basedOn w:val="a"/>
     <w:rsid w:val="002D6131"/>
     <w:pPr>
       <w:shd w:val="clear" w:color="auto" w:fill="000000"/>
@@ -4435,17 +4429,17 @@
   </w:style>
   <w:style w:type="character" w:customStyle="1" w:styleId="s1">
     <w:name w:val="s1"/>
-    <w:basedOn w:val="DefaultParagraphFont"/>
+    <w:basedOn w:val="a0"/>
     <w:rsid w:val="002D6131"/>
   </w:style>
   <w:style w:type="character" w:customStyle="1" w:styleId="apple-converted-space">
     <w:name w:val="apple-converted-space"/>
-    <w:basedOn w:val="DefaultParagraphFont"/>
+    <w:basedOn w:val="a0"/>
     <w:rsid w:val="002D6131"/>
   </w:style>
-  <w:style w:type="paragraph" w:styleId="NormalWeb">
+  <w:style w:type="paragraph" w:styleId="Web">
     <w:name w:val="Normal (Web)"/>
-    <w:basedOn w:val="Normal"/>
+    <w:basedOn w:val="a"/>
     <w:uiPriority w:val="99"/>
     <w:unhideWhenUsed/>
     <w:rsid w:val="00616360"/>
@@ -4457,9 +4451,9 @@
       <w:lang w:eastAsia="zh-TW"/>
     </w:rPr>
   </w:style>
-  <w:style w:type="table" w:styleId="TableGrid">
+  <w:style w:type="table" w:styleId="a5">
     <w:name w:val="Table Grid"/>
-    <w:basedOn w:val="TableNormal"/>
+    <w:basedOn w:val="a1"/>
     <w:uiPriority w:val="39"/>
     <w:rsid w:val="00E14853"/>
     <w:tblPr>
@@ -4473,10 +4467,10 @@
       </w:tblBorders>
     </w:tblPr>
   </w:style>
-  <w:style w:type="paragraph" w:styleId="Header">
+  <w:style w:type="paragraph" w:styleId="a6">
     <w:name w:val="header"/>
-    <w:basedOn w:val="Normal"/>
-    <w:link w:val="HeaderChar"/>
+    <w:basedOn w:val="a"/>
+    <w:link w:val="a7"/>
     <w:uiPriority w:val="99"/>
     <w:unhideWhenUsed/>
     <w:rsid w:val="006D0AB2"/>
@@ -4487,17 +4481,17 @@
       </w:tabs>
     </w:pPr>
   </w:style>
-  <w:style w:type="character" w:customStyle="1" w:styleId="HeaderChar">
-    <w:name w:val="Header Char"/>
-    <w:basedOn w:val="DefaultParagraphFont"/>
-    <w:link w:val="Header"/>
+  <w:style w:type="character" w:customStyle="1" w:styleId="a7">
+    <w:name w:val="頁首 字元"/>
+    <w:basedOn w:val="a0"/>
+    <w:link w:val="a6"/>
     <w:uiPriority w:val="99"/>
     <w:rsid w:val="006D0AB2"/>
   </w:style>
-  <w:style w:type="paragraph" w:styleId="Footer">
+  <w:style w:type="paragraph" w:styleId="a8">
     <w:name w:val="footer"/>
-    <w:basedOn w:val="Normal"/>
-    <w:link w:val="FooterChar"/>
+    <w:basedOn w:val="a"/>
+    <w:link w:val="a9"/>
     <w:uiPriority w:val="99"/>
     <w:unhideWhenUsed/>
     <w:rsid w:val="006D0AB2"/>
@@ -4508,16 +4502,16 @@
       </w:tabs>
     </w:pPr>
   </w:style>
-  <w:style w:type="character" w:customStyle="1" w:styleId="FooterChar">
-    <w:name w:val="Footer Char"/>
-    <w:basedOn w:val="DefaultParagraphFont"/>
-    <w:link w:val="Footer"/>
+  <w:style w:type="character" w:customStyle="1" w:styleId="a9">
+    <w:name w:val="頁尾 字元"/>
+    <w:basedOn w:val="a0"/>
+    <w:link w:val="a8"/>
     <w:uiPriority w:val="99"/>
     <w:rsid w:val="006D0AB2"/>
   </w:style>
-  <w:style w:type="table" w:styleId="TableGridLight">
+  <w:style w:type="table" w:styleId="aa">
     <w:name w:val="Grid Table Light"/>
-    <w:basedOn w:val="TableNormal"/>
+    <w:basedOn w:val="a1"/>
     <w:uiPriority w:val="40"/>
     <w:rsid w:val="00B267B4"/>
     <w:tblPr>
@@ -4531,9 +4525,9 @@
       </w:tblBorders>
     </w:tblPr>
   </w:style>
-  <w:style w:type="table" w:styleId="GridTable1Light">
+  <w:style w:type="table" w:styleId="1">
     <w:name w:val="Grid Table 1 Light"/>
-    <w:basedOn w:val="TableNormal"/>
+    <w:basedOn w:val="a1"/>
     <w:uiPriority w:val="46"/>
     <w:rsid w:val="00B267B4"/>
     <w:tblPr>
@@ -4585,9 +4579,9 @@
       </w:rPr>
     </w:tblStylePr>
   </w:style>
-  <w:style w:type="table" w:styleId="TableTheme">
+  <w:style w:type="table" w:styleId="ab">
     <w:name w:val="Table Theme"/>
-    <w:basedOn w:val="TableNormal"/>
+    <w:basedOn w:val="a1"/>
     <w:uiPriority w:val="99"/>
     <w:rsid w:val="00E14853"/>
     <w:tblPr>

</xml_diff>